<commit_message>
Corte 2 Formulario LGOT Denil Parada
</commit_message>
<xml_diff>
--- a/Formulario LGOT/Formulario LOGT Denil Parada 24761.docx
+++ b/Formulario LGOT/Formulario LOGT Denil Parada 24761.docx
@@ -70,13 +70,13 @@
         <w:tblLook w:val="04A0" w:firstRow="1" w:lastRow="0" w:firstColumn="1" w:lastColumn="0" w:noHBand="0" w:noVBand="1"/>
       </w:tblPr>
       <w:tblGrid>
-        <w:gridCol w:w="1167"/>
+        <w:gridCol w:w="1278"/>
         <w:gridCol w:w="721"/>
         <w:gridCol w:w="721"/>
-        <w:gridCol w:w="1477"/>
-        <w:gridCol w:w="1025"/>
-        <w:gridCol w:w="1999"/>
-        <w:gridCol w:w="1718"/>
+        <w:gridCol w:w="1418"/>
+        <w:gridCol w:w="1009"/>
+        <w:gridCol w:w="2125"/>
+        <w:gridCol w:w="1556"/>
       </w:tblGrid>
       <w:tr>
         <w:tc>
@@ -238,76 +238,22 @@
         <w:tc>
           <w:tcPr>
             <w:tcW w:w="0" w:type="auto"/>
-          </w:tcPr>
-          <w:p>
-            <w:r>
-              <w:t>2/02/2026</w:t>
-            </w:r>
-          </w:p>
-        </w:tc>
-        <w:tc>
-          <w:tcPr>
-            <w:tcW w:w="0" w:type="auto"/>
-          </w:tcPr>
-          <w:p>
-            <w:r>
-              <w:t>7:00</w:t>
-            </w:r>
-          </w:p>
-        </w:tc>
-        <w:tc>
-          <w:tcPr>
-            <w:tcW w:w="0" w:type="auto"/>
-          </w:tcPr>
-          <w:p>
-            <w:r>
-              <w:t>8:00</w:t>
-            </w:r>
-          </w:p>
-        </w:tc>
-        <w:tc>
-          <w:tcPr>
-            <w:tcW w:w="0" w:type="auto"/>
-          </w:tcPr>
-          <w:p>
-            <w:r>
-              <w:t>15 min</w:t>
-            </w:r>
-          </w:p>
-        </w:tc>
-        <w:tc>
-          <w:tcPr>
-            <w:tcW w:w="0" w:type="auto"/>
-          </w:tcPr>
-          <w:p>
-            <w:r>
-              <w:t>45 min</w:t>
-            </w:r>
-          </w:p>
-        </w:tc>
-        <w:tc>
-          <w:tcPr>
-            <w:tcW w:w="0" w:type="auto"/>
-          </w:tcPr>
-          <w:p>
-            <w:r>
-              <w:t>Resumen</w:t>
-            </w:r>
-          </w:p>
-        </w:tc>
-        <w:tc>
-          <w:tcPr>
-            <w:tcW w:w="0" w:type="auto"/>
-          </w:tcPr>
-          <w:p>
-            <w:r>
-              <w:t xml:space="preserve">Me puse a ver </w:t>
-            </w:r>
-            <w:proofErr w:type="spellStart"/>
-            <w:r>
-              <w:t>tiktok</w:t>
-            </w:r>
-            <w:proofErr w:type="spellEnd"/>
+            <w:gridSpan w:val="7"/>
+          </w:tcPr>
+          <w:p>
+            <w:pPr>
+              <w:jc w:val="center"/>
+              <w:rPr>
+                <w:b/>
+                <w:bCs/>
+              </w:rPr>
+            </w:pPr>
+            <w:r>
+              <w:t xml:space="preserve">Corte </w:t>
+            </w:r>
+            <w:r>
+              <w:t>1</w:t>
+            </w:r>
           </w:p>
         </w:tc>
       </w:tr>
@@ -328,58 +274,63 @@
           </w:tcPr>
           <w:p>
             <w:r>
-              <w:t>8:30</w:t>
-            </w:r>
-          </w:p>
-        </w:tc>
-        <w:tc>
-          <w:tcPr>
-            <w:tcW w:w="0" w:type="auto"/>
-          </w:tcPr>
-          <w:p>
-            <w:r>
-              <w:t>9:15</w:t>
-            </w:r>
-          </w:p>
-        </w:tc>
-        <w:tc>
-          <w:tcPr>
-            <w:tcW w:w="0" w:type="auto"/>
-          </w:tcPr>
-          <w:p>
-            <w:r>
-              <w:t>5 min</w:t>
-            </w:r>
-          </w:p>
-        </w:tc>
-        <w:tc>
-          <w:tcPr>
-            <w:tcW w:w="0" w:type="auto"/>
-          </w:tcPr>
-          <w:p>
-            <w:r>
-              <w:t>40 min</w:t>
-            </w:r>
-          </w:p>
-        </w:tc>
-        <w:tc>
-          <w:tcPr>
-            <w:tcW w:w="0" w:type="auto"/>
-          </w:tcPr>
-          <w:p>
-            <w:r>
-              <w:t>Introducción</w:t>
-            </w:r>
-          </w:p>
-        </w:tc>
-        <w:tc>
-          <w:tcPr>
-            <w:tcW w:w="0" w:type="auto"/>
-          </w:tcPr>
-          <w:p>
-            <w:r>
-              <w:t>El respectivo break</w:t>
-            </w:r>
+              <w:t>7:00</w:t>
+            </w:r>
+          </w:p>
+        </w:tc>
+        <w:tc>
+          <w:tcPr>
+            <w:tcW w:w="0" w:type="auto"/>
+          </w:tcPr>
+          <w:p>
+            <w:r>
+              <w:t>8:00</w:t>
+            </w:r>
+          </w:p>
+        </w:tc>
+        <w:tc>
+          <w:tcPr>
+            <w:tcW w:w="0" w:type="auto"/>
+          </w:tcPr>
+          <w:p>
+            <w:r>
+              <w:t>15 min</w:t>
+            </w:r>
+          </w:p>
+        </w:tc>
+        <w:tc>
+          <w:tcPr>
+            <w:tcW w:w="0" w:type="auto"/>
+          </w:tcPr>
+          <w:p>
+            <w:r>
+              <w:t>45 min</w:t>
+            </w:r>
+          </w:p>
+        </w:tc>
+        <w:tc>
+          <w:tcPr>
+            <w:tcW w:w="0" w:type="auto"/>
+          </w:tcPr>
+          <w:p>
+            <w:r>
+              <w:t>Resumen</w:t>
+            </w:r>
+          </w:p>
+        </w:tc>
+        <w:tc>
+          <w:tcPr>
+            <w:tcW w:w="0" w:type="auto"/>
+          </w:tcPr>
+          <w:p>
+            <w:r>
+              <w:t xml:space="preserve">Me puse a ver </w:t>
+            </w:r>
+            <w:proofErr w:type="spellStart"/>
+            <w:r>
+              <w:t>tiktok</w:t>
+            </w:r>
+            <w:proofErr w:type="spellEnd"/>
           </w:p>
         </w:tc>
       </w:tr>
@@ -400,57 +351,57 @@
           </w:tcPr>
           <w:p>
             <w:r>
-              <w:t>9:30</w:t>
-            </w:r>
-          </w:p>
-        </w:tc>
-        <w:tc>
-          <w:tcPr>
-            <w:tcW w:w="0" w:type="auto"/>
-          </w:tcPr>
-          <w:p>
-            <w:r>
-              <w:t>11:00</w:t>
-            </w:r>
-          </w:p>
-        </w:tc>
-        <w:tc>
-          <w:tcPr>
-            <w:tcW w:w="0" w:type="auto"/>
-          </w:tcPr>
-          <w:p>
-            <w:r>
-              <w:t>10 min</w:t>
-            </w:r>
-          </w:p>
-        </w:tc>
-        <w:tc>
-          <w:tcPr>
-            <w:tcW w:w="0" w:type="auto"/>
-          </w:tcPr>
-          <w:p>
-            <w:r>
-              <w:t>1 hora y 40 min</w:t>
-            </w:r>
-          </w:p>
-        </w:tc>
-        <w:tc>
-          <w:tcPr>
-            <w:tcW w:w="0" w:type="auto"/>
-          </w:tcPr>
-          <w:p>
-            <w:r>
-              <w:t>Objetivos del informe</w:t>
-            </w:r>
-          </w:p>
-        </w:tc>
-        <w:tc>
-          <w:tcPr>
-            <w:tcW w:w="0" w:type="auto"/>
-          </w:tcPr>
-          <w:p>
-            <w:r>
-              <w:t>Mensajes del trabajo</w:t>
+              <w:t>8:30</w:t>
+            </w:r>
+          </w:p>
+        </w:tc>
+        <w:tc>
+          <w:tcPr>
+            <w:tcW w:w="0" w:type="auto"/>
+          </w:tcPr>
+          <w:p>
+            <w:r>
+              <w:t>9:15</w:t>
+            </w:r>
+          </w:p>
+        </w:tc>
+        <w:tc>
+          <w:tcPr>
+            <w:tcW w:w="0" w:type="auto"/>
+          </w:tcPr>
+          <w:p>
+            <w:r>
+              <w:t>5 min</w:t>
+            </w:r>
+          </w:p>
+        </w:tc>
+        <w:tc>
+          <w:tcPr>
+            <w:tcW w:w="0" w:type="auto"/>
+          </w:tcPr>
+          <w:p>
+            <w:r>
+              <w:t>40 min</w:t>
+            </w:r>
+          </w:p>
+        </w:tc>
+        <w:tc>
+          <w:tcPr>
+            <w:tcW w:w="0" w:type="auto"/>
+          </w:tcPr>
+          <w:p>
+            <w:r>
+              <w:t>Introducción</w:t>
+            </w:r>
+          </w:p>
+        </w:tc>
+        <w:tc>
+          <w:tcPr>
+            <w:tcW w:w="0" w:type="auto"/>
+          </w:tcPr>
+          <w:p>
+            <w:r>
+              <w:t>El respectivo break</w:t>
             </w:r>
           </w:p>
         </w:tc>
@@ -472,6 +423,78 @@
           </w:tcPr>
           <w:p>
             <w:r>
+              <w:t>9:30</w:t>
+            </w:r>
+          </w:p>
+        </w:tc>
+        <w:tc>
+          <w:tcPr>
+            <w:tcW w:w="0" w:type="auto"/>
+          </w:tcPr>
+          <w:p>
+            <w:r>
+              <w:t>11:00</w:t>
+            </w:r>
+          </w:p>
+        </w:tc>
+        <w:tc>
+          <w:tcPr>
+            <w:tcW w:w="0" w:type="auto"/>
+          </w:tcPr>
+          <w:p>
+            <w:r>
+              <w:t>10 min</w:t>
+            </w:r>
+          </w:p>
+        </w:tc>
+        <w:tc>
+          <w:tcPr>
+            <w:tcW w:w="0" w:type="auto"/>
+          </w:tcPr>
+          <w:p>
+            <w:r>
+              <w:t>1 hora y 40 min</w:t>
+            </w:r>
+          </w:p>
+        </w:tc>
+        <w:tc>
+          <w:tcPr>
+            <w:tcW w:w="0" w:type="auto"/>
+          </w:tcPr>
+          <w:p>
+            <w:r>
+              <w:t>Objetivos del informe</w:t>
+            </w:r>
+          </w:p>
+        </w:tc>
+        <w:tc>
+          <w:tcPr>
+            <w:tcW w:w="0" w:type="auto"/>
+          </w:tcPr>
+          <w:p>
+            <w:r>
+              <w:t>Mensajes del trabajo</w:t>
+            </w:r>
+          </w:p>
+        </w:tc>
+      </w:tr>
+      <w:tr>
+        <w:tc>
+          <w:tcPr>
+            <w:tcW w:w="0" w:type="auto"/>
+          </w:tcPr>
+          <w:p>
+            <w:r>
+              <w:t>2/02/2026</w:t>
+            </w:r>
+          </w:p>
+        </w:tc>
+        <w:tc>
+          <w:tcPr>
+            <w:tcW w:w="0" w:type="auto"/>
+          </w:tcPr>
+          <w:p>
+            <w:r>
               <w:t>11:30</w:t>
             </w:r>
           </w:p>
@@ -522,8 +545,438 @@
           </w:tcPr>
           <w:p>
             <w:r>
-              <w:t>En lo que me bañaba y llegue a la u</w:t>
-            </w:r>
+              <w:t xml:space="preserve">En lo que me bañaba y llegue </w:t>
+            </w:r>
+          </w:p>
+          <w:p>
+            <w:r>
+              <w:t>a la u</w:t>
+            </w:r>
+          </w:p>
+        </w:tc>
+      </w:tr>
+      <w:tr>
+        <w:tc>
+          <w:tcPr>
+            <w:tcW w:w="0" w:type="auto"/>
+            <w:gridSpan w:val="7"/>
+          </w:tcPr>
+          <w:p>
+            <w:pPr>
+              <w:jc w:val="center"/>
+            </w:pPr>
+            <w:r>
+              <w:t>Corte 2</w:t>
+            </w:r>
+          </w:p>
+        </w:tc>
+      </w:tr>
+      <w:tr>
+        <w:tc>
+          <w:tcPr>
+            <w:tcW w:w="0" w:type="auto"/>
+          </w:tcPr>
+          <w:p>
+            <w:r>
+              <w:t>24/02/2026</w:t>
+            </w:r>
+          </w:p>
+        </w:tc>
+        <w:tc>
+          <w:tcPr>
+            <w:tcW w:w="0" w:type="auto"/>
+          </w:tcPr>
+          <w:p>
+            <w:r>
+              <w:t>18:00</w:t>
+            </w:r>
+          </w:p>
+        </w:tc>
+        <w:tc>
+          <w:tcPr>
+            <w:tcW w:w="0" w:type="auto"/>
+          </w:tcPr>
+          <w:p>
+            <w:r>
+              <w:t>19:30</w:t>
+            </w:r>
+          </w:p>
+        </w:tc>
+        <w:tc>
+          <w:tcPr>
+            <w:tcW w:w="0" w:type="auto"/>
+          </w:tcPr>
+          <w:p>
+            <w:r>
+              <w:t>25 minutos</w:t>
+            </w:r>
+          </w:p>
+        </w:tc>
+        <w:tc>
+          <w:tcPr>
+            <w:tcW w:w="0" w:type="auto"/>
+          </w:tcPr>
+          <w:p>
+            <w:r>
+              <w:t>1 hora y 5 min</w:t>
+            </w:r>
+          </w:p>
+        </w:tc>
+        <w:tc>
+          <w:tcPr>
+            <w:tcW w:w="0" w:type="auto"/>
+          </w:tcPr>
+          <w:p>
+            <w:r>
+              <w:t>Lista de historias de usuario identificadas.</w:t>
+            </w:r>
+          </w:p>
+        </w:tc>
+        <w:tc>
+          <w:tcPr>
+            <w:tcW w:w="0" w:type="auto"/>
+          </w:tcPr>
+          <w:p>
+            <w:r>
+              <w:t>Se fue el internet</w:t>
+            </w:r>
+          </w:p>
+        </w:tc>
+      </w:tr>
+      <w:tr>
+        <w:tc>
+          <w:tcPr>
+            <w:tcW w:w="0" w:type="auto"/>
+          </w:tcPr>
+          <w:p>
+            <w:r>
+              <w:t>24/02/2026</w:t>
+            </w:r>
+          </w:p>
+        </w:tc>
+        <w:tc>
+          <w:tcPr>
+            <w:tcW w:w="0" w:type="auto"/>
+          </w:tcPr>
+          <w:p>
+            <w:r>
+              <w:t>20</w:t>
+            </w:r>
+            <w:r>
+              <w:t>:</w:t>
+            </w:r>
+            <w:r>
+              <w:t>0</w:t>
+            </w:r>
+            <w:r>
+              <w:t>0</w:t>
+            </w:r>
+          </w:p>
+        </w:tc>
+        <w:tc>
+          <w:tcPr>
+            <w:tcW w:w="0" w:type="auto"/>
+          </w:tcPr>
+          <w:p>
+            <w:r>
+              <w:t>21:30</w:t>
+            </w:r>
+          </w:p>
+        </w:tc>
+        <w:tc>
+          <w:tcPr>
+            <w:tcW w:w="0" w:type="auto"/>
+          </w:tcPr>
+          <w:p>
+            <w:r>
+              <w:t>10 min</w:t>
+            </w:r>
+          </w:p>
+        </w:tc>
+        <w:tc>
+          <w:tcPr>
+            <w:tcW w:w="0" w:type="auto"/>
+          </w:tcPr>
+          <w:p>
+            <w:r>
+              <w:t>1 hora y 20 min</w:t>
+            </w:r>
+          </w:p>
+        </w:tc>
+        <w:tc>
+          <w:tcPr>
+            <w:tcW w:w="0" w:type="auto"/>
+          </w:tcPr>
+          <w:p>
+            <w:r>
+              <w:t>Descripción de Actores</w:t>
+            </w:r>
+          </w:p>
+        </w:tc>
+        <w:tc>
+          <w:tcPr>
+            <w:tcW w:w="0" w:type="auto"/>
+          </w:tcPr>
+          <w:p>
+            <w:r>
+              <w:t>Me puse a jugar tetris</w:t>
+            </w:r>
+          </w:p>
+        </w:tc>
+      </w:tr>
+      <w:tr>
+        <w:tc>
+          <w:tcPr>
+            <w:tcW w:w="0" w:type="auto"/>
+          </w:tcPr>
+          <w:p>
+            <w:r>
+              <w:t>24/02/2026</w:t>
+            </w:r>
+          </w:p>
+        </w:tc>
+        <w:tc>
+          <w:tcPr>
+            <w:tcW w:w="0" w:type="auto"/>
+          </w:tcPr>
+          <w:p>
+            <w:r>
+              <w:t>2</w:t>
+            </w:r>
+            <w:r>
+              <w:t>2</w:t>
+            </w:r>
+            <w:r>
+              <w:t>:</w:t>
+            </w:r>
+            <w:r>
+              <w:t>0</w:t>
+            </w:r>
+            <w:r>
+              <w:t>0</w:t>
+            </w:r>
+          </w:p>
+        </w:tc>
+        <w:tc>
+          <w:tcPr>
+            <w:tcW w:w="0" w:type="auto"/>
+          </w:tcPr>
+          <w:p>
+            <w:r>
+              <w:t>01</w:t>
+            </w:r>
+            <w:r>
+              <w:t>:</w:t>
+            </w:r>
+            <w:r>
+              <w:t>0</w:t>
+            </w:r>
+            <w:r>
+              <w:t>0</w:t>
+            </w:r>
+          </w:p>
+        </w:tc>
+        <w:tc>
+          <w:tcPr>
+            <w:tcW w:w="0" w:type="auto"/>
+          </w:tcPr>
+          <w:p>
+            <w:r>
+              <w:t>5 min</w:t>
+            </w:r>
+          </w:p>
+        </w:tc>
+        <w:tc>
+          <w:tcPr>
+            <w:tcW w:w="0" w:type="auto"/>
+          </w:tcPr>
+          <w:p>
+            <w:r>
+              <w:t>2 horas 55 min</w:t>
+            </w:r>
+          </w:p>
+        </w:tc>
+        <w:tc>
+          <w:tcPr>
+            <w:tcW w:w="0" w:type="auto"/>
+          </w:tcPr>
+          <w:p>
+            <w:r>
+              <w:t>Diagrama de casos de uso del sistema</w:t>
+            </w:r>
+          </w:p>
+        </w:tc>
+        <w:tc>
+          <w:tcPr>
+            <w:tcW w:w="0" w:type="auto"/>
+          </w:tcPr>
+          <w:p>
+            <w:r>
+              <w:t xml:space="preserve">El </w:t>
+            </w:r>
+            <w:proofErr w:type="spellStart"/>
+            <w:r>
+              <w:t>vscode</w:t>
+            </w:r>
+            <w:proofErr w:type="spellEnd"/>
+            <w:r>
+              <w:t xml:space="preserve"> se me trabo</w:t>
+            </w:r>
+          </w:p>
+        </w:tc>
+      </w:tr>
+      <w:tr>
+        <w:tc>
+          <w:tcPr>
+            <w:tcW w:w="0" w:type="auto"/>
+          </w:tcPr>
+          <w:p>
+            <w:r>
+              <w:t>2</w:t>
+            </w:r>
+            <w:r>
+              <w:t>5</w:t>
+            </w:r>
+            <w:r>
+              <w:t>/02/2026</w:t>
+            </w:r>
+          </w:p>
+        </w:tc>
+        <w:tc>
+          <w:tcPr>
+            <w:tcW w:w="0" w:type="auto"/>
+          </w:tcPr>
+          <w:p>
+            <w:r>
+              <w:t>01:00</w:t>
+            </w:r>
+          </w:p>
+        </w:tc>
+        <w:tc>
+          <w:tcPr>
+            <w:tcW w:w="0" w:type="auto"/>
+          </w:tcPr>
+          <w:p>
+            <w:r>
+              <w:t>02:30</w:t>
+            </w:r>
+          </w:p>
+        </w:tc>
+        <w:tc>
+          <w:tcPr>
+            <w:tcW w:w="0" w:type="auto"/>
+          </w:tcPr>
+          <w:p>
+            <w:r>
+              <w:t>20 min</w:t>
+            </w:r>
+          </w:p>
+        </w:tc>
+        <w:tc>
+          <w:tcPr>
+            <w:tcW w:w="0" w:type="auto"/>
+          </w:tcPr>
+          <w:p>
+            <w:r>
+              <w:t>1 hora 10 min</w:t>
+            </w:r>
+          </w:p>
+        </w:tc>
+        <w:tc>
+          <w:tcPr>
+            <w:tcW w:w="0" w:type="auto"/>
+          </w:tcPr>
+          <w:p>
+            <w:r>
+              <w:t>Descripción de Casos de uso del sistema/Historias de Usuario</w:t>
+            </w:r>
+          </w:p>
+        </w:tc>
+        <w:tc>
+          <w:tcPr>
+            <w:tcW w:w="0" w:type="auto"/>
+          </w:tcPr>
+          <w:p>
+            <w:r>
+              <w:t xml:space="preserve">Ya tenia sueño y ando cabeceando </w:t>
+            </w:r>
+          </w:p>
+        </w:tc>
+      </w:tr>
+      <w:tr>
+        <w:tc>
+          <w:tcPr>
+            <w:tcW w:w="0" w:type="auto"/>
+          </w:tcPr>
+          <w:p>
+            <w:r>
+              <w:t>25/02/2026</w:t>
+            </w:r>
+          </w:p>
+        </w:tc>
+        <w:tc>
+          <w:tcPr>
+            <w:tcW w:w="0" w:type="auto"/>
+          </w:tcPr>
+          <w:p>
+            <w:r>
+              <w:t>2:30</w:t>
+            </w:r>
+          </w:p>
+        </w:tc>
+        <w:tc>
+          <w:tcPr>
+            <w:tcW w:w="0" w:type="auto"/>
+          </w:tcPr>
+          <w:p>
+            <w:r>
+              <w:t>3:30</w:t>
+            </w:r>
+          </w:p>
+        </w:tc>
+        <w:tc>
+          <w:tcPr>
+            <w:tcW w:w="0" w:type="auto"/>
+          </w:tcPr>
+          <w:p>
+            <w:r>
+              <w:t>15 minutos</w:t>
+            </w:r>
+          </w:p>
+        </w:tc>
+        <w:tc>
+          <w:tcPr>
+            <w:tcW w:w="0" w:type="auto"/>
+          </w:tcPr>
+          <w:p>
+            <w:r>
+              <w:t>45 minutos</w:t>
+            </w:r>
+          </w:p>
+        </w:tc>
+        <w:tc>
+          <w:tcPr>
+            <w:tcW w:w="0" w:type="auto"/>
+          </w:tcPr>
+          <w:p>
+            <w:r>
+              <w:t>Lista de requisitos no funcionales,</w:t>
+            </w:r>
+          </w:p>
+        </w:tc>
+        <w:tc>
+          <w:tcPr>
+            <w:tcW w:w="0" w:type="auto"/>
+          </w:tcPr>
+          <w:p>
+            <w:r>
+              <w:t xml:space="preserve">Ya me </w:t>
+            </w:r>
+            <w:proofErr w:type="spellStart"/>
+            <w:r>
+              <w:t>duermooo</w:t>
+            </w:r>
+            <w:proofErr w:type="spellEnd"/>
           </w:p>
         </w:tc>
       </w:tr>
@@ -1143,6 +1596,7 @@
   <w:style w:type="character" w:default="1" w:styleId="Fuentedeprrafopredeter">
     <w:name w:val="Default Paragraph Font"/>
     <w:uiPriority w:val="1"/>
+    <w:semiHidden/>
     <w:unhideWhenUsed/>
   </w:style>
   <w:style w:type="table" w:default="1" w:styleId="Tablanormal">
@@ -1774,23 +2228,6 @@
 </file>
 
 <file path=customXml/item1.xml><?xml version="1.0" encoding="utf-8"?>
-<p:properties xmlns:p="http://schemas.microsoft.com/office/2006/metadata/properties" xmlns:xsi="http://www.w3.org/2001/XMLSchema-instance" xmlns:pc="http://schemas.microsoft.com/office/infopath/2007/PartnerControls">
-  <documentManagement>
-    <_activity xmlns="9260d6d4-da5d-4aee-97b6-f4db309d1ded" xsi:nil="true"/>
-  </documentManagement>
-</p:properties>
-</file>
-
-<file path=customXml/item2.xml><?xml version="1.0" encoding="utf-8"?>
-<?mso-contentType ?>
-<FormTemplates xmlns="http://schemas.microsoft.com/sharepoint/v3/contenttype/forms">
-  <Display>DocumentLibraryForm</Display>
-  <Edit>DocumentLibraryForm</Edit>
-  <New>DocumentLibraryForm</New>
-</FormTemplates>
-</file>
-
-<file path=customXml/item3.xml><?xml version="1.0" encoding="utf-8"?>
 <ct:contentTypeSchema xmlns:ct="http://schemas.microsoft.com/office/2006/metadata/contentType" xmlns:ma="http://schemas.microsoft.com/office/2006/metadata/properties/metaAttributes" ct:_="" ma:_="" ma:contentTypeName="Documento" ma:contentTypeID="0x0101005EEC7E635BD2E84BB8CF1D63F7139F81" ma:contentTypeVersion="14" ma:contentTypeDescription="Crear nuevo documento." ma:contentTypeScope="" ma:versionID="e91f8efe9ab62e578428d23d1f0cb048">
   <xsd:schema xmlns:xsd="http://www.w3.org/2001/XMLSchema" xmlns:xs="http://www.w3.org/2001/XMLSchema" xmlns:p="http://schemas.microsoft.com/office/2006/metadata/properties" xmlns:ns3="9260d6d4-da5d-4aee-97b6-f4db309d1ded" xmlns:ns4="c72c08a0-f6aa-42bf-8a9c-b0ccda0e3ca3" targetNamespace="http://schemas.microsoft.com/office/2006/metadata/properties" ma:root="true" ma:fieldsID="2fa6d05996f7e78ee3c46ad698882c0b" ns3:_="" ns4:_="">
     <xsd:import namespace="9260d6d4-da5d-4aee-97b6-f4db309d1ded"/>
@@ -2017,25 +2454,24 @@
 </ct:contentTypeSchema>
 </file>
 
-<file path=customXml/itemProps1.xml><?xml version="1.0" encoding="utf-8"?>
-<ds:datastoreItem xmlns:ds="http://schemas.openxmlformats.org/officeDocument/2006/customXml" ds:itemID="{A5D2F4F4-33C7-4BCB-8E4C-1CFC638FBC91}">
-  <ds:schemaRefs>
-    <ds:schemaRef ds:uri="http://schemas.microsoft.com/office/2006/metadata/properties"/>
-    <ds:schemaRef ds:uri="http://schemas.microsoft.com/office/infopath/2007/PartnerControls"/>
-    <ds:schemaRef ds:uri="9260d6d4-da5d-4aee-97b6-f4db309d1ded"/>
-  </ds:schemaRefs>
-</ds:datastoreItem>
+<file path=customXml/item2.xml><?xml version="1.0" encoding="utf-8"?>
+<?mso-contentType ?>
+<FormTemplates xmlns="http://schemas.microsoft.com/sharepoint/v3/contenttype/forms">
+  <Display>DocumentLibraryForm</Display>
+  <Edit>DocumentLibraryForm</Edit>
+  <New>DocumentLibraryForm</New>
+</FormTemplates>
 </file>
 
-<file path=customXml/itemProps2.xml><?xml version="1.0" encoding="utf-8"?>
-<ds:datastoreItem xmlns:ds="http://schemas.openxmlformats.org/officeDocument/2006/customXml" ds:itemID="{BC7620FA-D774-4AC7-BB4C-8AE6D17E4788}">
-  <ds:schemaRefs>
-    <ds:schemaRef ds:uri="http://schemas.microsoft.com/sharepoint/v3/contenttype/forms"/>
-  </ds:schemaRefs>
-</ds:datastoreItem>
+<file path=customXml/item3.xml><?xml version="1.0" encoding="utf-8"?>
+<p:properties xmlns:p="http://schemas.microsoft.com/office/2006/metadata/properties" xmlns:xsi="http://www.w3.org/2001/XMLSchema-instance" xmlns:pc="http://schemas.microsoft.com/office/infopath/2007/PartnerControls">
+  <documentManagement>
+    <_activity xmlns="9260d6d4-da5d-4aee-97b6-f4db309d1ded" xsi:nil="true"/>
+  </documentManagement>
+</p:properties>
 </file>
 
-<file path=customXml/itemProps3.xml><?xml version="1.0" encoding="utf-8"?>
+<file path=customXml/itemProps1.xml><?xml version="1.0" encoding="utf-8"?>
 <ds:datastoreItem xmlns:ds="http://schemas.openxmlformats.org/officeDocument/2006/customXml" ds:itemID="{01BD38C5-36EC-456F-B353-D2C73781F8D4}">
   <ds:schemaRefs>
     <ds:schemaRef ds:uri="http://schemas.microsoft.com/office/2006/metadata/contentType"/>
@@ -2052,4 +2488,22 @@
     <ds:schemaRef ds:uri="http://schemas.microsoft.com/internal/obd"/>
   </ds:schemaRefs>
 </ds:datastoreItem>
+</file>
+
+<file path=customXml/itemProps2.xml><?xml version="1.0" encoding="utf-8"?>
+<ds:datastoreItem xmlns:ds="http://schemas.openxmlformats.org/officeDocument/2006/customXml" ds:itemID="{BC7620FA-D774-4AC7-BB4C-8AE6D17E4788}">
+  <ds:schemaRefs>
+    <ds:schemaRef ds:uri="http://schemas.microsoft.com/sharepoint/v3/contenttype/forms"/>
+  </ds:schemaRefs>
+</ds:datastoreItem>
+</file>
+
+<file path=customXml/itemProps3.xml><?xml version="1.0" encoding="utf-8"?>
+<ds:datastoreItem xmlns:ds="http://schemas.openxmlformats.org/officeDocument/2006/customXml" ds:itemID="{A5D2F4F4-33C7-4BCB-8E4C-1CFC638FBC91}">
+  <ds:schemaRefs>
+    <ds:schemaRef ds:uri="http://schemas.microsoft.com/office/2006/metadata/properties"/>
+    <ds:schemaRef ds:uri="http://schemas.microsoft.com/office/infopath/2007/PartnerControls"/>
+    <ds:schemaRef ds:uri="9260d6d4-da5d-4aee-97b6-f4db309d1ded"/>
+  </ds:schemaRefs>
+</ds:datastoreItem>
 </file>
</xml_diff>